<commit_message>
Added pending reservation email
Added pending reservation email
</commit_message>
<xml_diff>
--- a/TeamAutism_E11_A05_Non_HTML.docx
+++ b/TeamAutism_E11_A05_Non_HTML.docx
@@ -3527,8 +3527,6 @@
               </w:rPr>
               <w:t xml:space="preserve">                       </w:t>
             </w:r>
-            <w:bookmarkStart w:id="0" w:name="_GoBack"/>
-            <w:bookmarkEnd w:id="0"/>
           </w:p>
         </w:tc>
       </w:tr>
@@ -3579,6 +3577,71 @@
       </w:tr>
     </w:tbl>
     <w:p/>
+    <w:p/>
+    <w:p>
+      <w:pPr>
+        <w:pStyle w:val="Heading1"/>
+        <w:rPr>
+          <w:b w:val="0"/>
+          <w:sz w:val="44"/>
+          <w:szCs w:val="44"/>
+        </w:rPr>
+      </w:pPr>
+      <w:r>
+        <w:rPr>
+          <w:b w:val="0"/>
+          <w:sz w:val="44"/>
+          <w:szCs w:val="44"/>
+        </w:rPr>
+        <w:lastRenderedPageBreak/>
+        <w:t>Customer pending reservation e-mail</w:t>
+      </w:r>
+    </w:p>
+    <w:p/>
+    <w:p>
+      <w:r>
+        <w:rPr>
+          <w:noProof/>
+        </w:rPr>
+        <w:drawing>
+          <wp:inline distT="0" distB="0" distL="0" distR="0" wp14:anchorId="2A317555" wp14:editId="48B12BEF">
+            <wp:extent cx="5943600" cy="3730625"/>
+            <wp:effectExtent l="0" t="0" r="0" b="3175"/>
+            <wp:docPr id="1" name="Picture 1"/>
+            <wp:cNvGraphicFramePr>
+              <a:graphicFrameLocks xmlns:a="http://schemas.openxmlformats.org/drawingml/2006/main" noChangeAspect="1"/>
+            </wp:cNvGraphicFramePr>
+            <a:graphic xmlns:a="http://schemas.openxmlformats.org/drawingml/2006/main">
+              <a:graphicData uri="http://schemas.openxmlformats.org/drawingml/2006/picture">
+                <pic:pic xmlns:pic="http://schemas.openxmlformats.org/drawingml/2006/picture">
+                  <pic:nvPicPr>
+                    <pic:cNvPr id="0" name=""/>
+                    <pic:cNvPicPr/>
+                  </pic:nvPicPr>
+                  <pic:blipFill>
+                    <a:blip r:embed="rId6"/>
+                    <a:stretch>
+                      <a:fillRect/>
+                    </a:stretch>
+                  </pic:blipFill>
+                  <pic:spPr>
+                    <a:xfrm>
+                      <a:off x="0" y="0"/>
+                      <a:ext cx="5943600" cy="3730625"/>
+                    </a:xfrm>
+                    <a:prstGeom prst="rect">
+                      <a:avLst/>
+                    </a:prstGeom>
+                  </pic:spPr>
+                </pic:pic>
+              </a:graphicData>
+            </a:graphic>
+          </wp:inline>
+        </w:drawing>
+      </w:r>
+      <w:bookmarkStart w:id="0" w:name="_GoBack"/>
+      <w:bookmarkEnd w:id="0"/>
+    </w:p>
     <w:sectPr>
       <w:pgSz w:w="12240" w:h="15840"/>
       <w:pgMar w:top="1440" w:right="1440" w:bottom="1440" w:left="1440" w:header="720" w:footer="720" w:gutter="0"/>
@@ -3748,6 +3811,53 @@
   <w:style w:type="paragraph" w:default="1" w:styleId="Normal">
     <w:name w:val="Normal"/>
     <w:qFormat/>
+  </w:style>
+  <w:style w:type="paragraph" w:styleId="Heading1">
+    <w:name w:val="heading 1"/>
+    <w:basedOn w:val="Normal"/>
+    <w:next w:val="Normal"/>
+    <w:link w:val="Heading1Char"/>
+    <w:uiPriority w:val="9"/>
+    <w:qFormat/>
+    <w:rsid w:val="006B24BC"/>
+    <w:pPr>
+      <w:keepNext/>
+      <w:keepLines/>
+      <w:spacing w:before="480" w:after="0"/>
+      <w:outlineLvl w:val="0"/>
+    </w:pPr>
+    <w:rPr>
+      <w:rFonts w:asciiTheme="majorHAnsi" w:eastAsiaTheme="majorEastAsia" w:hAnsiTheme="majorHAnsi" w:cstheme="majorBidi"/>
+      <w:b/>
+      <w:bCs/>
+      <w:color w:val="365F91" w:themeColor="accent1" w:themeShade="BF"/>
+      <w:sz w:val="28"/>
+      <w:szCs w:val="28"/>
+    </w:rPr>
+  </w:style>
+  <w:style w:type="paragraph" w:styleId="Heading2">
+    <w:name w:val="heading 2"/>
+    <w:basedOn w:val="Normal"/>
+    <w:next w:val="Normal"/>
+    <w:link w:val="Heading2Char"/>
+    <w:uiPriority w:val="9"/>
+    <w:unhideWhenUsed/>
+    <w:qFormat/>
+    <w:rsid w:val="006B24BC"/>
+    <w:pPr>
+      <w:keepNext/>
+      <w:keepLines/>
+      <w:spacing w:before="200" w:after="0"/>
+      <w:outlineLvl w:val="1"/>
+    </w:pPr>
+    <w:rPr>
+      <w:rFonts w:asciiTheme="majorHAnsi" w:eastAsiaTheme="majorEastAsia" w:hAnsiTheme="majorHAnsi" w:cstheme="majorBidi"/>
+      <w:b/>
+      <w:bCs/>
+      <w:color w:val="4F81BD" w:themeColor="accent1"/>
+      <w:sz w:val="26"/>
+      <w:szCs w:val="26"/>
+    </w:rPr>
   </w:style>
   <w:style w:type="character" w:default="1" w:styleId="DefaultParagraphFont">
     <w:name w:val="Default Paragraph Font"/>
@@ -4077,6 +4187,36 @@
       </w:tcPr>
     </w:tblStylePr>
   </w:style>
+  <w:style w:type="character" w:customStyle="1" w:styleId="Heading1Char">
+    <w:name w:val="Heading 1 Char"/>
+    <w:basedOn w:val="DefaultParagraphFont"/>
+    <w:link w:val="Heading1"/>
+    <w:uiPriority w:val="9"/>
+    <w:rsid w:val="006B24BC"/>
+    <w:rPr>
+      <w:rFonts w:asciiTheme="majorHAnsi" w:eastAsiaTheme="majorEastAsia" w:hAnsiTheme="majorHAnsi" w:cstheme="majorBidi"/>
+      <w:b/>
+      <w:bCs/>
+      <w:color w:val="365F91" w:themeColor="accent1" w:themeShade="BF"/>
+      <w:sz w:val="28"/>
+      <w:szCs w:val="28"/>
+    </w:rPr>
+  </w:style>
+  <w:style w:type="character" w:customStyle="1" w:styleId="Heading2Char">
+    <w:name w:val="Heading 2 Char"/>
+    <w:basedOn w:val="DefaultParagraphFont"/>
+    <w:link w:val="Heading2"/>
+    <w:uiPriority w:val="9"/>
+    <w:rsid w:val="006B24BC"/>
+    <w:rPr>
+      <w:rFonts w:asciiTheme="majorHAnsi" w:eastAsiaTheme="majorEastAsia" w:hAnsiTheme="majorHAnsi" w:cstheme="majorBidi"/>
+      <w:b/>
+      <w:bCs/>
+      <w:color w:val="4F81BD" w:themeColor="accent1"/>
+      <w:sz w:val="26"/>
+      <w:szCs w:val="26"/>
+    </w:rPr>
+  </w:style>
 </w:styles>
 </file>
 
@@ -4239,6 +4379,53 @@
   <w:style w:type="paragraph" w:default="1" w:styleId="Normal">
     <w:name w:val="Normal"/>
     <w:qFormat/>
+  </w:style>
+  <w:style w:type="paragraph" w:styleId="Heading1">
+    <w:name w:val="heading 1"/>
+    <w:basedOn w:val="Normal"/>
+    <w:next w:val="Normal"/>
+    <w:link w:val="Heading1Char"/>
+    <w:uiPriority w:val="9"/>
+    <w:qFormat/>
+    <w:rsid w:val="006B24BC"/>
+    <w:pPr>
+      <w:keepNext/>
+      <w:keepLines/>
+      <w:spacing w:before="480" w:after="0"/>
+      <w:outlineLvl w:val="0"/>
+    </w:pPr>
+    <w:rPr>
+      <w:rFonts w:asciiTheme="majorHAnsi" w:eastAsiaTheme="majorEastAsia" w:hAnsiTheme="majorHAnsi" w:cstheme="majorBidi"/>
+      <w:b/>
+      <w:bCs/>
+      <w:color w:val="365F91" w:themeColor="accent1" w:themeShade="BF"/>
+      <w:sz w:val="28"/>
+      <w:szCs w:val="28"/>
+    </w:rPr>
+  </w:style>
+  <w:style w:type="paragraph" w:styleId="Heading2">
+    <w:name w:val="heading 2"/>
+    <w:basedOn w:val="Normal"/>
+    <w:next w:val="Normal"/>
+    <w:link w:val="Heading2Char"/>
+    <w:uiPriority w:val="9"/>
+    <w:unhideWhenUsed/>
+    <w:qFormat/>
+    <w:rsid w:val="006B24BC"/>
+    <w:pPr>
+      <w:keepNext/>
+      <w:keepLines/>
+      <w:spacing w:before="200" w:after="0"/>
+      <w:outlineLvl w:val="1"/>
+    </w:pPr>
+    <w:rPr>
+      <w:rFonts w:asciiTheme="majorHAnsi" w:eastAsiaTheme="majorEastAsia" w:hAnsiTheme="majorHAnsi" w:cstheme="majorBidi"/>
+      <w:b/>
+      <w:bCs/>
+      <w:color w:val="4F81BD" w:themeColor="accent1"/>
+      <w:sz w:val="26"/>
+      <w:szCs w:val="26"/>
+    </w:rPr>
   </w:style>
   <w:style w:type="character" w:default="1" w:styleId="DefaultParagraphFont">
     <w:name w:val="Default Paragraph Font"/>
@@ -4568,6 +4755,36 @@
       </w:tcPr>
     </w:tblStylePr>
   </w:style>
+  <w:style w:type="character" w:customStyle="1" w:styleId="Heading1Char">
+    <w:name w:val="Heading 1 Char"/>
+    <w:basedOn w:val="DefaultParagraphFont"/>
+    <w:link w:val="Heading1"/>
+    <w:uiPriority w:val="9"/>
+    <w:rsid w:val="006B24BC"/>
+    <w:rPr>
+      <w:rFonts w:asciiTheme="majorHAnsi" w:eastAsiaTheme="majorEastAsia" w:hAnsiTheme="majorHAnsi" w:cstheme="majorBidi"/>
+      <w:b/>
+      <w:bCs/>
+      <w:color w:val="365F91" w:themeColor="accent1" w:themeShade="BF"/>
+      <w:sz w:val="28"/>
+      <w:szCs w:val="28"/>
+    </w:rPr>
+  </w:style>
+  <w:style w:type="character" w:customStyle="1" w:styleId="Heading2Char">
+    <w:name w:val="Heading 2 Char"/>
+    <w:basedOn w:val="DefaultParagraphFont"/>
+    <w:link w:val="Heading2"/>
+    <w:uiPriority w:val="9"/>
+    <w:rsid w:val="006B24BC"/>
+    <w:rPr>
+      <w:rFonts w:asciiTheme="majorHAnsi" w:eastAsiaTheme="majorEastAsia" w:hAnsiTheme="majorHAnsi" w:cstheme="majorBidi"/>
+      <w:b/>
+      <w:bCs/>
+      <w:color w:val="4F81BD" w:themeColor="accent1"/>
+      <w:sz w:val="26"/>
+      <w:szCs w:val="26"/>
+    </w:rPr>
+  </w:style>
 </w:styles>
 </file>
 

</xml_diff>

<commit_message>
Reservation declined email added
Reservation declined email added
</commit_message>
<xml_diff>
--- a/TeamAutism_E11_A05_Non_HTML.docx
+++ b/TeamAutism_E11_A05_Non_HTML.docx
@@ -3612,10 +3612,10 @@
           <w:noProof/>
         </w:rPr>
         <w:drawing>
-          <wp:inline distT="0" distB="0" distL="0" distR="0" wp14:anchorId="2A317555" wp14:editId="48B12BEF">
-            <wp:extent cx="5943600" cy="3409950"/>
-            <wp:effectExtent l="0" t="0" r="0" b="0"/>
-            <wp:docPr id="1" name="Picture 1"/>
+          <wp:inline distT="0" distB="0" distL="0" distR="0">
+            <wp:extent cx="5943600" cy="3615690"/>
+            <wp:effectExtent l="0" t="0" r="0" b="3810"/>
+            <wp:docPr id="7" name="Picture 7" descr="C:\Users\jwinman\Desktop\Capture3.JPG"/>
             <wp:cNvGraphicFramePr>
               <a:graphicFrameLocks xmlns:a="http://schemas.openxmlformats.org/drawingml/2006/main" noChangeAspect="1"/>
             </wp:cNvGraphicFramePr>
@@ -3623,23 +3623,102 @@
               <a:graphicData uri="http://schemas.openxmlformats.org/drawingml/2006/picture">
                 <pic:pic xmlns:pic="http://schemas.openxmlformats.org/drawingml/2006/picture">
                   <pic:nvPicPr>
-                    <pic:cNvPr id="0" name=""/>
-                    <pic:cNvPicPr/>
+                    <pic:cNvPr id="0" name="Picture 5" descr="C:\Users\jwinman\Desktop\Capture3.JPG"/>
+                    <pic:cNvPicPr>
+                      <a:picLocks noChangeAspect="1" noChangeArrowheads="1"/>
+                    </pic:cNvPicPr>
                   </pic:nvPicPr>
                   <pic:blipFill>
-                    <a:blip r:embed="rId6"/>
+                    <a:blip r:embed="rId6">
+                      <a:extLst>
+                        <a:ext uri="{28A0092B-C50C-407E-A947-70E740481C1C}">
+                          <a14:useLocalDpi xmlns:a14="http://schemas.microsoft.com/office/drawing/2010/main" val="0"/>
+                        </a:ext>
+                      </a:extLst>
+                    </a:blip>
+                    <a:srcRect/>
                     <a:stretch>
                       <a:fillRect/>
                     </a:stretch>
                   </pic:blipFill>
-                  <pic:spPr>
+                  <pic:spPr bwMode="auto">
                     <a:xfrm>
                       <a:off x="0" y="0"/>
-                      <a:ext cx="5943600" cy="3409950"/>
+                      <a:ext cx="5943600" cy="3615690"/>
                     </a:xfrm>
                     <a:prstGeom prst="rect">
                       <a:avLst/>
                     </a:prstGeom>
+                    <a:noFill/>
+                    <a:ln>
+                      <a:noFill/>
+                    </a:ln>
+                  </pic:spPr>
+                </pic:pic>
+              </a:graphicData>
+            </a:graphic>
+          </wp:inline>
+        </w:drawing>
+      </w:r>
+      <w:bookmarkStart w:id="0" w:name="_GoBack"/>
+      <w:bookmarkEnd w:id="0"/>
+    </w:p>
+    <w:p>
+      <w:pPr>
+        <w:pStyle w:val="Heading3"/>
+      </w:pPr>
+      <w:r>
+        <w:lastRenderedPageBreak/>
+        <w:t>Confirmed Reservation</w:t>
+      </w:r>
+    </w:p>
+    <w:p>
+      <w:r>
+        <w:rPr>
+          <w:noProof/>
+        </w:rPr>
+        <w:drawing>
+          <wp:inline distT="0" distB="0" distL="0" distR="0">
+            <wp:extent cx="5943600" cy="3819583"/>
+            <wp:effectExtent l="0" t="0" r="0" b="9525"/>
+            <wp:docPr id="5" name="Picture 5" descr="C:\Users\jwinman\Desktop\Capture2.JPG"/>
+            <wp:cNvGraphicFramePr>
+              <a:graphicFrameLocks xmlns:a="http://schemas.openxmlformats.org/drawingml/2006/main" noChangeAspect="1"/>
+            </wp:cNvGraphicFramePr>
+            <a:graphic xmlns:a="http://schemas.openxmlformats.org/drawingml/2006/main">
+              <a:graphicData uri="http://schemas.openxmlformats.org/drawingml/2006/picture">
+                <pic:pic xmlns:pic="http://schemas.openxmlformats.org/drawingml/2006/picture">
+                  <pic:nvPicPr>
+                    <pic:cNvPr id="0" name="Picture 3" descr="C:\Users\jwinman\Desktop\Capture2.JPG"/>
+                    <pic:cNvPicPr>
+                      <a:picLocks noChangeAspect="1" noChangeArrowheads="1"/>
+                    </pic:cNvPicPr>
+                  </pic:nvPicPr>
+                  <pic:blipFill>
+                    <a:blip r:embed="rId7">
+                      <a:extLst>
+                        <a:ext uri="{28A0092B-C50C-407E-A947-70E740481C1C}">
+                          <a14:useLocalDpi xmlns:a14="http://schemas.microsoft.com/office/drawing/2010/main" val="0"/>
+                        </a:ext>
+                      </a:extLst>
+                    </a:blip>
+                    <a:srcRect/>
+                    <a:stretch>
+                      <a:fillRect/>
+                    </a:stretch>
+                  </pic:blipFill>
+                  <pic:spPr bwMode="auto">
+                    <a:xfrm>
+                      <a:off x="0" y="0"/>
+                      <a:ext cx="5943600" cy="3819583"/>
+                    </a:xfrm>
+                    <a:prstGeom prst="rect">
+                      <a:avLst/>
+                    </a:prstGeom>
+                    <a:noFill/>
+                    <a:ln>
+                      <a:noFill/>
+                    </a:ln>
                   </pic:spPr>
                 </pic:pic>
               </a:graphicData>
@@ -3653,7 +3732,7 @@
         <w:pStyle w:val="Heading3"/>
       </w:pPr>
       <w:r>
-        <w:t>Confirmed Reservation</w:t>
+        <w:t>Declined Reservation</w:t>
       </w:r>
     </w:p>
     <w:p>
@@ -3662,10 +3741,10 @@
           <w:noProof/>
         </w:rPr>
         <w:drawing>
-          <wp:inline distT="0" distB="0" distL="0" distR="0" wp14:anchorId="02B69CEE" wp14:editId="01E6194E">
-            <wp:extent cx="5937447" cy="3552825"/>
-            <wp:effectExtent l="0" t="0" r="6350" b="0"/>
-            <wp:docPr id="2" name="Picture 2"/>
+          <wp:inline distT="0" distB="0" distL="0" distR="0">
+            <wp:extent cx="5943600" cy="3522752"/>
+            <wp:effectExtent l="0" t="0" r="0" b="1905"/>
+            <wp:docPr id="4" name="Picture 4" descr="C:\Users\jwinman\Desktop\Capture.JPG"/>
             <wp:cNvGraphicFramePr>
               <a:graphicFrameLocks xmlns:a="http://schemas.openxmlformats.org/drawingml/2006/main" noChangeAspect="1"/>
             </wp:cNvGraphicFramePr>
@@ -3673,23 +3752,36 @@
               <a:graphicData uri="http://schemas.openxmlformats.org/drawingml/2006/picture">
                 <pic:pic xmlns:pic="http://schemas.openxmlformats.org/drawingml/2006/picture">
                   <pic:nvPicPr>
-                    <pic:cNvPr id="0" name=""/>
-                    <pic:cNvPicPr/>
+                    <pic:cNvPr id="0" name="Picture 2" descr="C:\Users\jwinman\Desktop\Capture.JPG"/>
+                    <pic:cNvPicPr>
+                      <a:picLocks noChangeAspect="1" noChangeArrowheads="1"/>
+                    </pic:cNvPicPr>
                   </pic:nvPicPr>
                   <pic:blipFill>
-                    <a:blip r:embed="rId7"/>
+                    <a:blip r:embed="rId8">
+                      <a:extLst>
+                        <a:ext uri="{28A0092B-C50C-407E-A947-70E740481C1C}">
+                          <a14:useLocalDpi xmlns:a14="http://schemas.microsoft.com/office/drawing/2010/main" val="0"/>
+                        </a:ext>
+                      </a:extLst>
+                    </a:blip>
+                    <a:srcRect/>
                     <a:stretch>
                       <a:fillRect/>
                     </a:stretch>
                   </pic:blipFill>
-                  <pic:spPr>
+                  <pic:spPr bwMode="auto">
                     <a:xfrm>
                       <a:off x="0" y="0"/>
-                      <a:ext cx="5943600" cy="3556507"/>
+                      <a:ext cx="5943600" cy="3522752"/>
                     </a:xfrm>
                     <a:prstGeom prst="rect">
                       <a:avLst/>
                     </a:prstGeom>
+                    <a:noFill/>
+                    <a:ln>
+                      <a:noFill/>
+                    </a:ln>
                   </pic:spPr>
                 </pic:pic>
               </a:graphicData>
@@ -3697,19 +3789,6 @@
           </wp:inline>
         </w:drawing>
       </w:r>
-    </w:p>
-    <w:p>
-      <w:pPr>
-        <w:pStyle w:val="Heading3"/>
-      </w:pPr>
-      <w:r>
-        <w:lastRenderedPageBreak/>
-        <w:t>Declined Reservation</w:t>
-      </w:r>
-    </w:p>
-    <w:p>
-      <w:bookmarkStart w:id="0" w:name="_GoBack"/>
-      <w:bookmarkEnd w:id="0"/>
     </w:p>
     <w:sectPr>
       <w:pgSz w:w="12240" w:h="15840"/>

</xml_diff>